<commit_message>
cleaned documentation and init.pp
</commit_message>
<xml_diff>
--- a/Devops-Automation-example-Dinakar.docx
+++ b/Devops-Automation-example-Dinakar.docx
@@ -2238,14 +2238,25 @@
           <w:szCs w:val="22"/>
         </w:rPr>
       </w:pPr>
-      <w:r>
-        <w:rPr>
-          <w:rFonts w:ascii="Menlo Regular" w:hAnsi="Menlo Regular" w:cs="Menlo Regular"/>
-          <w:color w:val="000000"/>
-          <w:sz w:val="22"/>
-          <w:szCs w:val="22"/>
-        </w:rPr>
-        <w:t xml:space="preserve">Class </w:t>
+      <w:proofErr w:type="gramStart"/>
+      <w:r>
+        <w:rPr>
+          <w:rFonts w:ascii="Menlo Regular" w:hAnsi="Menlo Regular" w:cs="Menlo Regular"/>
+          <w:color w:val="000000"/>
+          <w:sz w:val="22"/>
+          <w:szCs w:val="22"/>
+        </w:rPr>
+        <w:t>class</w:t>
+      </w:r>
+      <w:proofErr w:type="gramEnd"/>
+      <w:r>
+        <w:rPr>
+          <w:rFonts w:ascii="Menlo Regular" w:hAnsi="Menlo Regular" w:cs="Menlo Regular"/>
+          <w:color w:val="000000"/>
+          <w:sz w:val="22"/>
+          <w:szCs w:val="22"/>
+        </w:rPr>
+        <w:t xml:space="preserve"> </w:t>
       </w:r>
       <w:proofErr w:type="spellStart"/>
       <w:r>
@@ -2325,6 +2336,15 @@
           <w:szCs w:val="22"/>
         </w:rPr>
       </w:pPr>
+      <w:r>
+        <w:rPr>
+          <w:rFonts w:ascii="Menlo Regular" w:hAnsi="Menlo Regular" w:cs="Menlo Regular"/>
+          <w:color w:val="000000"/>
+          <w:sz w:val="22"/>
+          <w:szCs w:val="22"/>
+        </w:rPr>
+        <w:t xml:space="preserve">  </w:t>
+      </w:r>
       <w:proofErr w:type="gramStart"/>
       <w:r>
         <w:rPr>
@@ -2459,47 +2479,7 @@
           <w:sz w:val="22"/>
           <w:szCs w:val="22"/>
         </w:rPr>
-        <w:t xml:space="preserve">    </w:t>
-      </w:r>
-      <w:proofErr w:type="gramStart"/>
-      <w:r>
-        <w:rPr>
-          <w:rFonts w:ascii="Menlo Regular" w:hAnsi="Menlo Regular" w:cs="Menlo Regular"/>
-          <w:color w:val="000000"/>
-          <w:sz w:val="22"/>
-          <w:szCs w:val="22"/>
-        </w:rPr>
-        <w:t>before</w:t>
-      </w:r>
-      <w:proofErr w:type="gramEnd"/>
-      <w:r>
-        <w:rPr>
-          <w:rFonts w:ascii="Menlo Regular" w:hAnsi="Menlo Regular" w:cs="Menlo Regular"/>
-          <w:color w:val="000000"/>
-          <w:sz w:val="22"/>
-          <w:szCs w:val="22"/>
-        </w:rPr>
-        <w:t xml:space="preserve"> =&gt; File[‘/etc/</w:t>
-      </w:r>
-      <w:proofErr w:type="spellStart"/>
-      <w:r>
-        <w:rPr>
-          <w:rFonts w:ascii="Menlo Regular" w:hAnsi="Menlo Regular" w:cs="Menlo Regular"/>
-          <w:color w:val="000000"/>
-          <w:sz w:val="22"/>
-          <w:szCs w:val="22"/>
-        </w:rPr>
-        <w:t>httpd/conf/httpd.conf</w:t>
-      </w:r>
-      <w:proofErr w:type="spellEnd"/>
-      <w:r>
-        <w:rPr>
-          <w:rFonts w:ascii="Menlo Regular" w:hAnsi="Menlo Regular" w:cs="Menlo Regular"/>
-          <w:color w:val="000000"/>
-          <w:sz w:val="22"/>
-          <w:szCs w:val="22"/>
-        </w:rPr>
-        <w:t>’],</w:t>
+        <w:t>}</w:t>
       </w:r>
     </w:p>
     <w:p>
@@ -2530,15 +2510,6 @@
           <w:szCs w:val="22"/>
         </w:rPr>
       </w:pPr>
-      <w:r>
-        <w:rPr>
-          <w:rFonts w:ascii="Menlo Regular" w:hAnsi="Menlo Regular" w:cs="Menlo Regular"/>
-          <w:color w:val="000000"/>
-          <w:sz w:val="22"/>
-          <w:szCs w:val="22"/>
-        </w:rPr>
-        <w:t>}</w:t>
-      </w:r>
     </w:p>
     <w:p>
       <w:pPr>
@@ -2568,6 +2539,55 @@
           <w:szCs w:val="22"/>
         </w:rPr>
       </w:pPr>
+      <w:r>
+        <w:rPr>
+          <w:rFonts w:ascii="Menlo Regular" w:hAnsi="Menlo Regular" w:cs="Menlo Regular"/>
+          <w:color w:val="000000"/>
+          <w:sz w:val="22"/>
+          <w:szCs w:val="22"/>
+        </w:rPr>
+        <w:t xml:space="preserve">  </w:t>
+      </w:r>
+      <w:proofErr w:type="gramStart"/>
+      <w:r>
+        <w:rPr>
+          <w:rFonts w:ascii="Menlo Regular" w:hAnsi="Menlo Regular" w:cs="Menlo Regular"/>
+          <w:color w:val="000000"/>
+          <w:sz w:val="22"/>
+          <w:szCs w:val="22"/>
+        </w:rPr>
+        <w:t>file</w:t>
+      </w:r>
+      <w:proofErr w:type="gramEnd"/>
+      <w:r>
+        <w:rPr>
+          <w:rFonts w:ascii="Menlo Regular" w:hAnsi="Menlo Regular" w:cs="Menlo Regular"/>
+          <w:color w:val="000000"/>
+          <w:sz w:val="22"/>
+          <w:szCs w:val="22"/>
+        </w:rPr>
+        <w:t xml:space="preserve"> { '</w:t>
+      </w:r>
+      <w:proofErr w:type="spellStart"/>
+      <w:r>
+        <w:rPr>
+          <w:rFonts w:ascii="Menlo Regular" w:hAnsi="Menlo Regular" w:cs="Menlo Regular"/>
+          <w:color w:val="000000"/>
+          <w:sz w:val="22"/>
+          <w:szCs w:val="22"/>
+        </w:rPr>
+        <w:t>httpd.conf</w:t>
+      </w:r>
+      <w:proofErr w:type="spellEnd"/>
+      <w:r>
+        <w:rPr>
+          <w:rFonts w:ascii="Menlo Regular" w:hAnsi="Menlo Regular" w:cs="Menlo Regular"/>
+          <w:color w:val="000000"/>
+          <w:sz w:val="22"/>
+          <w:szCs w:val="22"/>
+        </w:rPr>
+        <w:t>':</w:t>
+      </w:r>
     </w:p>
     <w:p>
       <w:pPr>
@@ -2597,6 +2617,15 @@
           <w:szCs w:val="22"/>
         </w:rPr>
       </w:pPr>
+      <w:r>
+        <w:rPr>
+          <w:rFonts w:ascii="Menlo Regular" w:hAnsi="Menlo Regular" w:cs="Menlo Regular"/>
+          <w:color w:val="000000"/>
+          <w:sz w:val="22"/>
+          <w:szCs w:val="22"/>
+        </w:rPr>
+        <w:t xml:space="preserve">    </w:t>
+      </w:r>
       <w:proofErr w:type="gramStart"/>
       <w:r>
         <w:rPr>
@@ -2605,7 +2634,7 @@
           <w:sz w:val="22"/>
           <w:szCs w:val="22"/>
         </w:rPr>
-        <w:t>file</w:t>
+        <w:t>path</w:t>
       </w:r>
       <w:proofErr w:type="gramEnd"/>
       <w:r>
@@ -2615,7 +2644,7 @@
           <w:sz w:val="22"/>
           <w:szCs w:val="22"/>
         </w:rPr>
-        <w:t xml:space="preserve"> { '/etc/</w:t>
+        <w:t xml:space="preserve">    =&gt; '/etc/</w:t>
       </w:r>
       <w:proofErr w:type="spellStart"/>
       <w:r>
@@ -2635,7 +2664,7 @@
           <w:sz w:val="22"/>
           <w:szCs w:val="22"/>
         </w:rPr>
-        <w:t>':</w:t>
+        <w:t>',</w:t>
       </w:r>
     </w:p>
     <w:p>
@@ -2693,7 +2722,7 @@
           <w:sz w:val="22"/>
           <w:szCs w:val="22"/>
         </w:rPr>
-        <w:t xml:space="preserve">  =&gt; 'file', </w:t>
+        <w:t xml:space="preserve">  =&gt; 'present', </w:t>
       </w:r>
     </w:p>
     <w:p>
@@ -2983,7 +3012,47 @@
           <w:sz w:val="22"/>
           <w:szCs w:val="22"/>
         </w:rPr>
-        <w:t>}</w:t>
+        <w:t xml:space="preserve">    </w:t>
+      </w:r>
+      <w:proofErr w:type="gramStart"/>
+      <w:r>
+        <w:rPr>
+          <w:rFonts w:ascii="Menlo Regular" w:hAnsi="Menlo Regular" w:cs="Menlo Regular"/>
+          <w:color w:val="000000"/>
+          <w:sz w:val="22"/>
+          <w:szCs w:val="22"/>
+        </w:rPr>
+        <w:t>require</w:t>
+      </w:r>
+      <w:proofErr w:type="gramEnd"/>
+      <w:r>
+        <w:rPr>
+          <w:rFonts w:ascii="Menlo Regular" w:hAnsi="Menlo Regular" w:cs="Menlo Regular"/>
+          <w:color w:val="000000"/>
+          <w:sz w:val="22"/>
+          <w:szCs w:val="22"/>
+        </w:rPr>
+        <w:t xml:space="preserve"> =&gt; Package['</w:t>
+      </w:r>
+      <w:proofErr w:type="spellStart"/>
+      <w:r>
+        <w:rPr>
+          <w:rFonts w:ascii="Menlo Regular" w:hAnsi="Menlo Regular" w:cs="Menlo Regular"/>
+          <w:color w:val="000000"/>
+          <w:sz w:val="22"/>
+          <w:szCs w:val="22"/>
+        </w:rPr>
+        <w:t>httpd</w:t>
+      </w:r>
+      <w:proofErr w:type="spellEnd"/>
+      <w:r>
+        <w:rPr>
+          <w:rFonts w:ascii="Menlo Regular" w:hAnsi="Menlo Regular" w:cs="Menlo Regular"/>
+          <w:color w:val="000000"/>
+          <w:sz w:val="22"/>
+          <w:szCs w:val="22"/>
+        </w:rPr>
+        <w:t>'],</w:t>
       </w:r>
     </w:p>
     <w:p>
@@ -3014,6 +3083,55 @@
           <w:szCs w:val="22"/>
         </w:rPr>
       </w:pPr>
+      <w:r>
+        <w:rPr>
+          <w:rFonts w:ascii="Menlo Regular" w:hAnsi="Menlo Regular" w:cs="Menlo Regular"/>
+          <w:color w:val="000000"/>
+          <w:sz w:val="22"/>
+          <w:szCs w:val="22"/>
+        </w:rPr>
+        <w:t xml:space="preserve">    </w:t>
+      </w:r>
+      <w:proofErr w:type="gramStart"/>
+      <w:r>
+        <w:rPr>
+          <w:rFonts w:ascii="Menlo Regular" w:hAnsi="Menlo Regular" w:cs="Menlo Regular"/>
+          <w:color w:val="000000"/>
+          <w:sz w:val="22"/>
+          <w:szCs w:val="22"/>
+        </w:rPr>
+        <w:t>notify</w:t>
+      </w:r>
+      <w:proofErr w:type="gramEnd"/>
+      <w:r>
+        <w:rPr>
+          <w:rFonts w:ascii="Menlo Regular" w:hAnsi="Menlo Regular" w:cs="Menlo Regular"/>
+          <w:color w:val="000000"/>
+          <w:sz w:val="22"/>
+          <w:szCs w:val="22"/>
+        </w:rPr>
+        <w:t xml:space="preserve">  =&gt; Service['</w:t>
+      </w:r>
+      <w:proofErr w:type="spellStart"/>
+      <w:r>
+        <w:rPr>
+          <w:rFonts w:ascii="Menlo Regular" w:hAnsi="Menlo Regular" w:cs="Menlo Regular"/>
+          <w:color w:val="000000"/>
+          <w:sz w:val="22"/>
+          <w:szCs w:val="22"/>
+        </w:rPr>
+        <w:t>httpd</w:t>
+      </w:r>
+      <w:proofErr w:type="spellEnd"/>
+      <w:r>
+        <w:rPr>
+          <w:rFonts w:ascii="Menlo Regular" w:hAnsi="Menlo Regular" w:cs="Menlo Regular"/>
+          <w:color w:val="000000"/>
+          <w:sz w:val="22"/>
+          <w:szCs w:val="22"/>
+        </w:rPr>
+        <w:t>'],</w:t>
+      </w:r>
     </w:p>
     <w:p>
       <w:pPr>
@@ -3043,25 +3161,14 @@
           <w:szCs w:val="22"/>
         </w:rPr>
       </w:pPr>
-      <w:proofErr w:type="gramStart"/>
-      <w:r>
-        <w:rPr>
-          <w:rFonts w:ascii="Menlo Regular" w:hAnsi="Menlo Regular" w:cs="Menlo Regular"/>
-          <w:color w:val="000000"/>
-          <w:sz w:val="22"/>
-          <w:szCs w:val="22"/>
-        </w:rPr>
-        <w:t>file</w:t>
-      </w:r>
-      <w:proofErr w:type="gramEnd"/>
-      <w:r>
-        <w:rPr>
-          <w:rFonts w:ascii="Menlo Regular" w:hAnsi="Menlo Regular" w:cs="Menlo Regular"/>
-          <w:color w:val="000000"/>
-          <w:sz w:val="22"/>
-          <w:szCs w:val="22"/>
-        </w:rPr>
-        <w:t xml:space="preserve"> { '/var/www/html/index.html':</w:t>
+      <w:r>
+        <w:rPr>
+          <w:rFonts w:ascii="Menlo Regular" w:hAnsi="Menlo Regular" w:cs="Menlo Regular"/>
+          <w:color w:val="000000"/>
+          <w:sz w:val="22"/>
+          <w:szCs w:val="22"/>
+        </w:rPr>
+        <w:t>}</w:t>
       </w:r>
     </w:p>
     <w:p>
@@ -3092,35 +3199,6 @@
           <w:szCs w:val="22"/>
         </w:rPr>
       </w:pPr>
-      <w:r>
-        <w:rPr>
-          <w:rFonts w:ascii="Menlo Regular" w:hAnsi="Menlo Regular" w:cs="Menlo Regular"/>
-          <w:color w:val="000000"/>
-          <w:sz w:val="22"/>
-          <w:szCs w:val="22"/>
-        </w:rPr>
-        <w:t xml:space="preserve">    </w:t>
-      </w:r>
-      <w:proofErr w:type="gramStart"/>
-      <w:r>
-        <w:rPr>
-          <w:rFonts w:ascii="Menlo Regular" w:hAnsi="Menlo Regular" w:cs="Menlo Regular"/>
-          <w:color w:val="000000"/>
-          <w:sz w:val="22"/>
-          <w:szCs w:val="22"/>
-        </w:rPr>
-        <w:t>ensure</w:t>
-      </w:r>
-      <w:proofErr w:type="gramEnd"/>
-      <w:r>
-        <w:rPr>
-          <w:rFonts w:ascii="Menlo Regular" w:hAnsi="Menlo Regular" w:cs="Menlo Regular"/>
-          <w:color w:val="000000"/>
-          <w:sz w:val="22"/>
-          <w:szCs w:val="22"/>
-        </w:rPr>
-        <w:t xml:space="preserve">  =&gt; 'file',</w:t>
-      </w:r>
     </w:p>
     <w:p>
       <w:pPr>
@@ -3157,7 +3235,7 @@
           <w:sz w:val="22"/>
           <w:szCs w:val="22"/>
         </w:rPr>
-        <w:t xml:space="preserve">    </w:t>
+        <w:t xml:space="preserve">  </w:t>
       </w:r>
       <w:proofErr w:type="gramStart"/>
       <w:r>
@@ -3167,7 +3245,7 @@
           <w:sz w:val="22"/>
           <w:szCs w:val="22"/>
         </w:rPr>
-        <w:t>source</w:t>
+        <w:t>file</w:t>
       </w:r>
       <w:proofErr w:type="gramEnd"/>
       <w:r>
@@ -3177,7 +3255,7 @@
           <w:sz w:val="22"/>
           <w:szCs w:val="22"/>
         </w:rPr>
-        <w:t xml:space="preserve">  =&gt; 'puppet:///modules/httpd/index.html',</w:t>
+        <w:t xml:space="preserve"> { 'index.html':</w:t>
       </w:r>
     </w:p>
     <w:p>
@@ -3225,7 +3303,7 @@
           <w:sz w:val="22"/>
           <w:szCs w:val="22"/>
         </w:rPr>
-        <w:t>owner</w:t>
+        <w:t>path</w:t>
       </w:r>
       <w:proofErr w:type="gramEnd"/>
       <w:r>
@@ -3235,7 +3313,7 @@
           <w:sz w:val="22"/>
           <w:szCs w:val="22"/>
         </w:rPr>
-        <w:t xml:space="preserve">   =&gt; 'root',</w:t>
+        <w:t xml:space="preserve">    =&gt; '/var/www/html/index.html',</w:t>
       </w:r>
     </w:p>
     <w:p>
@@ -3283,7 +3361,7 @@
           <w:sz w:val="22"/>
           <w:szCs w:val="22"/>
         </w:rPr>
-        <w:t>group</w:t>
+        <w:t>ensure</w:t>
       </w:r>
       <w:proofErr w:type="gramEnd"/>
       <w:r>
@@ -3293,7 +3371,7 @@
           <w:sz w:val="22"/>
           <w:szCs w:val="22"/>
         </w:rPr>
-        <w:t xml:space="preserve">   =&gt; 'root',</w:t>
+        <w:t xml:space="preserve">  =&gt; 'file',</w:t>
       </w:r>
     </w:p>
     <w:p>
@@ -3341,7 +3419,7 @@
           <w:sz w:val="22"/>
           <w:szCs w:val="22"/>
         </w:rPr>
-        <w:t>mode</w:t>
+        <w:t>source</w:t>
       </w:r>
       <w:proofErr w:type="gramEnd"/>
       <w:r>
@@ -3351,7 +3429,7 @@
           <w:sz w:val="22"/>
           <w:szCs w:val="22"/>
         </w:rPr>
-        <w:t xml:space="preserve">    =&gt; '755',</w:t>
+        <w:t xml:space="preserve">  =&gt; 'puppet:///modules/httpd/index.html',</w:t>
       </w:r>
     </w:p>
     <w:p>
@@ -3399,7 +3477,7 @@
           <w:sz w:val="22"/>
           <w:szCs w:val="22"/>
         </w:rPr>
-        <w:t>require</w:t>
+        <w:t>owner</w:t>
       </w:r>
       <w:proofErr w:type="gramEnd"/>
       <w:r>
@@ -3409,27 +3487,7 @@
           <w:sz w:val="22"/>
           <w:szCs w:val="22"/>
         </w:rPr>
-        <w:t xml:space="preserve"> =&gt; Package['</w:t>
-      </w:r>
-      <w:proofErr w:type="spellStart"/>
-      <w:r>
-        <w:rPr>
-          <w:rFonts w:ascii="Menlo Regular" w:hAnsi="Menlo Regular" w:cs="Menlo Regular"/>
-          <w:color w:val="000000"/>
-          <w:sz w:val="22"/>
-          <w:szCs w:val="22"/>
-        </w:rPr>
-        <w:t>httpd</w:t>
-      </w:r>
-      <w:proofErr w:type="spellEnd"/>
-      <w:r>
-        <w:rPr>
-          <w:rFonts w:ascii="Menlo Regular" w:hAnsi="Menlo Regular" w:cs="Menlo Regular"/>
-          <w:color w:val="000000"/>
-          <w:sz w:val="22"/>
-          <w:szCs w:val="22"/>
-        </w:rPr>
-        <w:t>'],</w:t>
+        <w:t xml:space="preserve">   =&gt; 'root',</w:t>
       </w:r>
     </w:p>
     <w:p>
@@ -3467,7 +3525,27 @@
           <w:sz w:val="22"/>
           <w:szCs w:val="22"/>
         </w:rPr>
-        <w:t>}</w:t>
+        <w:t xml:space="preserve">    </w:t>
+      </w:r>
+      <w:proofErr w:type="gramStart"/>
+      <w:r>
+        <w:rPr>
+          <w:rFonts w:ascii="Menlo Regular" w:hAnsi="Menlo Regular" w:cs="Menlo Regular"/>
+          <w:color w:val="000000"/>
+          <w:sz w:val="22"/>
+          <w:szCs w:val="22"/>
+        </w:rPr>
+        <w:t>group</w:t>
+      </w:r>
+      <w:proofErr w:type="gramEnd"/>
+      <w:r>
+        <w:rPr>
+          <w:rFonts w:ascii="Menlo Regular" w:hAnsi="Menlo Regular" w:cs="Menlo Regular"/>
+          <w:color w:val="000000"/>
+          <w:sz w:val="22"/>
+          <w:szCs w:val="22"/>
+        </w:rPr>
+        <w:t xml:space="preserve">   =&gt; 'root',</w:t>
       </w:r>
     </w:p>
     <w:p>
@@ -3498,6 +3576,35 @@
           <w:szCs w:val="22"/>
         </w:rPr>
       </w:pPr>
+      <w:r>
+        <w:rPr>
+          <w:rFonts w:ascii="Menlo Regular" w:hAnsi="Menlo Regular" w:cs="Menlo Regular"/>
+          <w:color w:val="000000"/>
+          <w:sz w:val="22"/>
+          <w:szCs w:val="22"/>
+        </w:rPr>
+        <w:t xml:space="preserve">    </w:t>
+      </w:r>
+      <w:proofErr w:type="gramStart"/>
+      <w:r>
+        <w:rPr>
+          <w:rFonts w:ascii="Menlo Regular" w:hAnsi="Menlo Regular" w:cs="Menlo Regular"/>
+          <w:color w:val="000000"/>
+          <w:sz w:val="22"/>
+          <w:szCs w:val="22"/>
+        </w:rPr>
+        <w:t>mode</w:t>
+      </w:r>
+      <w:proofErr w:type="gramEnd"/>
+      <w:r>
+        <w:rPr>
+          <w:rFonts w:ascii="Menlo Regular" w:hAnsi="Menlo Regular" w:cs="Menlo Regular"/>
+          <w:color w:val="000000"/>
+          <w:sz w:val="22"/>
+          <w:szCs w:val="22"/>
+        </w:rPr>
+        <w:t xml:space="preserve">    =&gt; '755',</w:t>
+      </w:r>
     </w:p>
     <w:p>
       <w:pPr>
@@ -3527,6 +3634,15 @@
           <w:szCs w:val="22"/>
         </w:rPr>
       </w:pPr>
+      <w:r>
+        <w:rPr>
+          <w:rFonts w:ascii="Menlo Regular" w:hAnsi="Menlo Regular" w:cs="Menlo Regular"/>
+          <w:color w:val="000000"/>
+          <w:sz w:val="22"/>
+          <w:szCs w:val="22"/>
+        </w:rPr>
+        <w:t xml:space="preserve">    </w:t>
+      </w:r>
       <w:proofErr w:type="gramStart"/>
       <w:r>
         <w:rPr>
@@ -3535,7 +3651,7 @@
           <w:sz w:val="22"/>
           <w:szCs w:val="22"/>
         </w:rPr>
-        <w:t>service</w:t>
+        <w:t>require</w:t>
       </w:r>
       <w:proofErr w:type="gramEnd"/>
       <w:r>
@@ -3545,7 +3661,7 @@
           <w:sz w:val="22"/>
           <w:szCs w:val="22"/>
         </w:rPr>
-        <w:t xml:space="preserve"> { '</w:t>
+        <w:t xml:space="preserve"> =&gt; Package['</w:t>
       </w:r>
       <w:proofErr w:type="spellStart"/>
       <w:r>
@@ -3565,7 +3681,7 @@
           <w:sz w:val="22"/>
           <w:szCs w:val="22"/>
         </w:rPr>
-        <w:t>':</w:t>
+        <w:t>'],</w:t>
       </w:r>
     </w:p>
     <w:p>
@@ -3613,7 +3729,7 @@
           <w:sz w:val="22"/>
           <w:szCs w:val="22"/>
         </w:rPr>
-        <w:t>ensure</w:t>
+        <w:t>notify</w:t>
       </w:r>
       <w:proofErr w:type="gramEnd"/>
       <w:r>
@@ -3623,7 +3739,27 @@
           <w:sz w:val="22"/>
           <w:szCs w:val="22"/>
         </w:rPr>
-        <w:t xml:space="preserve"> =&gt; 'running',</w:t>
+        <w:t xml:space="preserve">  =&gt; Service['</w:t>
+      </w:r>
+      <w:proofErr w:type="spellStart"/>
+      <w:r>
+        <w:rPr>
+          <w:rFonts w:ascii="Menlo Regular" w:hAnsi="Menlo Regular" w:cs="Menlo Regular"/>
+          <w:color w:val="000000"/>
+          <w:sz w:val="22"/>
+          <w:szCs w:val="22"/>
+        </w:rPr>
+        <w:t>httpd</w:t>
+      </w:r>
+      <w:proofErr w:type="spellEnd"/>
+      <w:r>
+        <w:rPr>
+          <w:rFonts w:ascii="Menlo Regular" w:hAnsi="Menlo Regular" w:cs="Menlo Regular"/>
+          <w:color w:val="000000"/>
+          <w:sz w:val="22"/>
+          <w:szCs w:val="22"/>
+        </w:rPr>
+        <w:t>'],</w:t>
       </w:r>
     </w:p>
     <w:p>
@@ -3661,27 +3797,7 @@
           <w:sz w:val="22"/>
           <w:szCs w:val="22"/>
         </w:rPr>
-        <w:t xml:space="preserve">    </w:t>
-      </w:r>
-      <w:proofErr w:type="gramStart"/>
-      <w:r>
-        <w:rPr>
-          <w:rFonts w:ascii="Menlo Regular" w:hAnsi="Menlo Regular" w:cs="Menlo Regular"/>
-          <w:color w:val="000000"/>
-          <w:sz w:val="22"/>
-          <w:szCs w:val="22"/>
-        </w:rPr>
-        <w:t>enable</w:t>
-      </w:r>
-      <w:proofErr w:type="gramEnd"/>
-      <w:r>
-        <w:rPr>
-          <w:rFonts w:ascii="Menlo Regular" w:hAnsi="Menlo Regular" w:cs="Menlo Regular"/>
-          <w:color w:val="000000"/>
-          <w:sz w:val="22"/>
-          <w:szCs w:val="22"/>
-        </w:rPr>
-        <w:t xml:space="preserve"> =&gt; true,</w:t>
+        <w:t>}</w:t>
       </w:r>
     </w:p>
     <w:p>
@@ -3712,37 +3828,6 @@
           <w:szCs w:val="22"/>
         </w:rPr>
       </w:pPr>
-      <w:r>
-        <w:rPr>
-          <w:rFonts w:ascii="Menlo Regular" w:hAnsi="Menlo Regular" w:cs="Menlo Regular"/>
-          <w:color w:val="000000"/>
-          <w:sz w:val="22"/>
-          <w:szCs w:val="22"/>
-        </w:rPr>
-        <w:t xml:space="preserve">    </w:t>
-      </w:r>
-      <w:proofErr w:type="spellStart"/>
-      <w:proofErr w:type="gramStart"/>
-      <w:r>
-        <w:rPr>
-          <w:rFonts w:ascii="Menlo Regular" w:hAnsi="Menlo Regular" w:cs="Menlo Regular"/>
-          <w:color w:val="000000"/>
-          <w:sz w:val="22"/>
-          <w:szCs w:val="22"/>
-        </w:rPr>
-        <w:t>hasstatus</w:t>
-      </w:r>
-      <w:proofErr w:type="spellEnd"/>
-      <w:proofErr w:type="gramEnd"/>
-      <w:r>
-        <w:rPr>
-          <w:rFonts w:ascii="Menlo Regular" w:hAnsi="Menlo Regular" w:cs="Menlo Regular"/>
-          <w:color w:val="000000"/>
-          <w:sz w:val="22"/>
-          <w:szCs w:val="22"/>
-        </w:rPr>
-        <w:t xml:space="preserve"> =&gt; true,</w:t>
-      </w:r>
     </w:p>
     <w:p>
       <w:pPr>
@@ -3779,29 +3864,47 @@
           <w:sz w:val="22"/>
           <w:szCs w:val="22"/>
         </w:rPr>
-        <w:t xml:space="preserve">    </w:t>
+        <w:t xml:space="preserve">  </w:t>
+      </w:r>
+      <w:proofErr w:type="gramStart"/>
+      <w:r>
+        <w:rPr>
+          <w:rFonts w:ascii="Menlo Regular" w:hAnsi="Menlo Regular" w:cs="Menlo Regular"/>
+          <w:color w:val="000000"/>
+          <w:sz w:val="22"/>
+          <w:szCs w:val="22"/>
+        </w:rPr>
+        <w:t>service</w:t>
+      </w:r>
+      <w:proofErr w:type="gramEnd"/>
+      <w:r>
+        <w:rPr>
+          <w:rFonts w:ascii="Menlo Regular" w:hAnsi="Menlo Regular" w:cs="Menlo Regular"/>
+          <w:color w:val="000000"/>
+          <w:sz w:val="22"/>
+          <w:szCs w:val="22"/>
+        </w:rPr>
+        <w:t xml:space="preserve"> { '</w:t>
       </w:r>
       <w:proofErr w:type="spellStart"/>
-      <w:proofErr w:type="gramStart"/>
-      <w:r>
-        <w:rPr>
-          <w:rFonts w:ascii="Menlo Regular" w:hAnsi="Menlo Regular" w:cs="Menlo Regular"/>
-          <w:color w:val="000000"/>
-          <w:sz w:val="22"/>
-          <w:szCs w:val="22"/>
-        </w:rPr>
-        <w:t>hasrestart</w:t>
+      <w:r>
+        <w:rPr>
+          <w:rFonts w:ascii="Menlo Regular" w:hAnsi="Menlo Regular" w:cs="Menlo Regular"/>
+          <w:color w:val="000000"/>
+          <w:sz w:val="22"/>
+          <w:szCs w:val="22"/>
+        </w:rPr>
+        <w:t>httpd</w:t>
       </w:r>
       <w:proofErr w:type="spellEnd"/>
-      <w:proofErr w:type="gramEnd"/>
-      <w:r>
-        <w:rPr>
-          <w:rFonts w:ascii="Menlo Regular" w:hAnsi="Menlo Regular" w:cs="Menlo Regular"/>
-          <w:color w:val="000000"/>
-          <w:sz w:val="22"/>
-          <w:szCs w:val="22"/>
-        </w:rPr>
-        <w:t xml:space="preserve"> =&gt; true,</w:t>
+      <w:r>
+        <w:rPr>
+          <w:rFonts w:ascii="Menlo Regular" w:hAnsi="Menlo Regular" w:cs="Menlo Regular"/>
+          <w:color w:val="000000"/>
+          <w:sz w:val="22"/>
+          <w:szCs w:val="22"/>
+        </w:rPr>
+        <w:t>':</w:t>
       </w:r>
     </w:p>
     <w:p>
@@ -3849,7 +3952,7 @@
           <w:sz w:val="22"/>
           <w:szCs w:val="22"/>
         </w:rPr>
-        <w:t>subscribe</w:t>
+        <w:t>ensure</w:t>
       </w:r>
       <w:proofErr w:type="gramEnd"/>
       <w:r>
@@ -3859,27 +3962,7 @@
           <w:sz w:val="22"/>
           <w:szCs w:val="22"/>
         </w:rPr>
-        <w:t xml:space="preserve"> =&gt; File [‘/etc/</w:t>
-      </w:r>
-      <w:proofErr w:type="spellStart"/>
-      <w:r>
-        <w:rPr>
-          <w:rFonts w:ascii="Menlo Regular" w:hAnsi="Menlo Regular" w:cs="Menlo Regular"/>
-          <w:color w:val="000000"/>
-          <w:sz w:val="22"/>
-          <w:szCs w:val="22"/>
-        </w:rPr>
-        <w:t>httpd/conf/httpd.conf</w:t>
-      </w:r>
-      <w:proofErr w:type="spellEnd"/>
-      <w:r>
-        <w:rPr>
-          <w:rFonts w:ascii="Menlo Regular" w:hAnsi="Menlo Regular" w:cs="Menlo Regular"/>
-          <w:color w:val="000000"/>
-          <w:sz w:val="22"/>
-          <w:szCs w:val="22"/>
-        </w:rPr>
-        <w:t>’],</w:t>
+        <w:t xml:space="preserve">     =&gt; 'running',</w:t>
       </w:r>
     </w:p>
     <w:p>
@@ -3917,7 +4000,27 @@
           <w:sz w:val="22"/>
           <w:szCs w:val="22"/>
         </w:rPr>
-        <w:t xml:space="preserve">    subscribe =&gt; File [‘/var/www/html/index.html’],</w:t>
+        <w:t xml:space="preserve">    </w:t>
+      </w:r>
+      <w:proofErr w:type="gramStart"/>
+      <w:r>
+        <w:rPr>
+          <w:rFonts w:ascii="Menlo Regular" w:hAnsi="Menlo Regular" w:cs="Menlo Regular"/>
+          <w:color w:val="000000"/>
+          <w:sz w:val="22"/>
+          <w:szCs w:val="22"/>
+        </w:rPr>
+        <w:t>enable</w:t>
+      </w:r>
+      <w:proofErr w:type="gramEnd"/>
+      <w:r>
+        <w:rPr>
+          <w:rFonts w:ascii="Menlo Regular" w:hAnsi="Menlo Regular" w:cs="Menlo Regular"/>
+          <w:color w:val="000000"/>
+          <w:sz w:val="22"/>
+          <w:szCs w:val="22"/>
+        </w:rPr>
+        <w:t xml:space="preserve">     =&gt; true,</w:t>
       </w:r>
     </w:p>
     <w:p>
@@ -3955,13 +4058,243 @@
           <w:sz w:val="22"/>
           <w:szCs w:val="22"/>
         </w:rPr>
+        <w:t xml:space="preserve">    </w:t>
+      </w:r>
+      <w:proofErr w:type="spellStart"/>
+      <w:proofErr w:type="gramStart"/>
+      <w:r>
+        <w:rPr>
+          <w:rFonts w:ascii="Menlo Regular" w:hAnsi="Menlo Regular" w:cs="Menlo Regular"/>
+          <w:color w:val="000000"/>
+          <w:sz w:val="22"/>
+          <w:szCs w:val="22"/>
+        </w:rPr>
+        <w:t>hasstatus</w:t>
+      </w:r>
+      <w:proofErr w:type="spellEnd"/>
+      <w:proofErr w:type="gramEnd"/>
+      <w:r>
+        <w:rPr>
+          <w:rFonts w:ascii="Menlo Regular" w:hAnsi="Menlo Regular" w:cs="Menlo Regular"/>
+          <w:color w:val="000000"/>
+          <w:sz w:val="22"/>
+          <w:szCs w:val="22"/>
+        </w:rPr>
+        <w:t xml:space="preserve">  =&gt; true,</w:t>
+      </w:r>
+    </w:p>
+    <w:p>
+      <w:pPr>
+        <w:widowControl w:val="0"/>
+        <w:tabs>
+          <w:tab w:val="left" w:pos="560"/>
+          <w:tab w:val="left" w:pos="1120"/>
+          <w:tab w:val="left" w:pos="1680"/>
+          <w:tab w:val="left" w:pos="2240"/>
+          <w:tab w:val="left" w:pos="2800"/>
+          <w:tab w:val="left" w:pos="3360"/>
+          <w:tab w:val="left" w:pos="3920"/>
+          <w:tab w:val="left" w:pos="4480"/>
+          <w:tab w:val="left" w:pos="5040"/>
+          <w:tab w:val="left" w:pos="5600"/>
+          <w:tab w:val="left" w:pos="6160"/>
+          <w:tab w:val="left" w:pos="6720"/>
+        </w:tabs>
+        <w:autoSpaceDE w:val="0"/>
+        <w:autoSpaceDN w:val="0"/>
+        <w:adjustRightInd w:val="0"/>
+        <w:spacing w:after="0"/>
+        <w:rPr>
+          <w:rFonts w:ascii="Menlo Regular" w:hAnsi="Menlo Regular" w:cs="Menlo Regular"/>
+          <w:color w:val="000000"/>
+          <w:sz w:val="22"/>
+          <w:szCs w:val="22"/>
+        </w:rPr>
+      </w:pPr>
+      <w:r>
+        <w:rPr>
+          <w:rFonts w:ascii="Menlo Regular" w:hAnsi="Menlo Regular" w:cs="Menlo Regular"/>
+          <w:color w:val="000000"/>
+          <w:sz w:val="22"/>
+          <w:szCs w:val="22"/>
+        </w:rPr>
+        <w:t xml:space="preserve">    </w:t>
+      </w:r>
+      <w:proofErr w:type="spellStart"/>
+      <w:proofErr w:type="gramStart"/>
+      <w:r>
+        <w:rPr>
+          <w:rFonts w:ascii="Menlo Regular" w:hAnsi="Menlo Regular" w:cs="Menlo Regular"/>
+          <w:color w:val="000000"/>
+          <w:sz w:val="22"/>
+          <w:szCs w:val="22"/>
+        </w:rPr>
+        <w:t>hasrestart</w:t>
+      </w:r>
+      <w:proofErr w:type="spellEnd"/>
+      <w:proofErr w:type="gramEnd"/>
+      <w:r>
+        <w:rPr>
+          <w:rFonts w:ascii="Menlo Regular" w:hAnsi="Menlo Regular" w:cs="Menlo Regular"/>
+          <w:color w:val="000000"/>
+          <w:sz w:val="22"/>
+          <w:szCs w:val="22"/>
+        </w:rPr>
+        <w:t xml:space="preserve"> =&gt; true,</w:t>
+      </w:r>
+    </w:p>
+    <w:p>
+      <w:pPr>
+        <w:widowControl w:val="0"/>
+        <w:tabs>
+          <w:tab w:val="left" w:pos="560"/>
+          <w:tab w:val="left" w:pos="1120"/>
+          <w:tab w:val="left" w:pos="1680"/>
+          <w:tab w:val="left" w:pos="2240"/>
+          <w:tab w:val="left" w:pos="2800"/>
+          <w:tab w:val="left" w:pos="3360"/>
+          <w:tab w:val="left" w:pos="3920"/>
+          <w:tab w:val="left" w:pos="4480"/>
+          <w:tab w:val="left" w:pos="5040"/>
+          <w:tab w:val="left" w:pos="5600"/>
+          <w:tab w:val="left" w:pos="6160"/>
+          <w:tab w:val="left" w:pos="6720"/>
+        </w:tabs>
+        <w:autoSpaceDE w:val="0"/>
+        <w:autoSpaceDN w:val="0"/>
+        <w:adjustRightInd w:val="0"/>
+        <w:spacing w:after="0"/>
+        <w:rPr>
+          <w:rFonts w:ascii="Menlo Regular" w:hAnsi="Menlo Regular" w:cs="Menlo Regular"/>
+          <w:color w:val="000000"/>
+          <w:sz w:val="22"/>
+          <w:szCs w:val="22"/>
+        </w:rPr>
+      </w:pPr>
+      <w:r>
+        <w:rPr>
+          <w:rFonts w:ascii="Menlo Regular" w:hAnsi="Menlo Regular" w:cs="Menlo Regular"/>
+          <w:color w:val="000000"/>
+          <w:sz w:val="22"/>
+          <w:szCs w:val="22"/>
+        </w:rPr>
+        <w:t xml:space="preserve">    </w:t>
+      </w:r>
+      <w:proofErr w:type="gramStart"/>
+      <w:r>
+        <w:rPr>
+          <w:rFonts w:ascii="Menlo Regular" w:hAnsi="Menlo Regular" w:cs="Menlo Regular"/>
+          <w:color w:val="000000"/>
+          <w:sz w:val="22"/>
+          <w:szCs w:val="22"/>
+        </w:rPr>
+        <w:t>require</w:t>
+      </w:r>
+      <w:proofErr w:type="gramEnd"/>
+      <w:r>
+        <w:rPr>
+          <w:rFonts w:ascii="Menlo Regular" w:hAnsi="Menlo Regular" w:cs="Menlo Regular"/>
+          <w:color w:val="000000"/>
+          <w:sz w:val="22"/>
+          <w:szCs w:val="22"/>
+        </w:rPr>
+        <w:t xml:space="preserve">    =&gt; Package ['</w:t>
+      </w:r>
+      <w:proofErr w:type="spellStart"/>
+      <w:r>
+        <w:rPr>
+          <w:rFonts w:ascii="Menlo Regular" w:hAnsi="Menlo Regular" w:cs="Menlo Regular"/>
+          <w:color w:val="000000"/>
+          <w:sz w:val="22"/>
+          <w:szCs w:val="22"/>
+        </w:rPr>
+        <w:t>httpd</w:t>
+      </w:r>
+      <w:proofErr w:type="spellEnd"/>
+      <w:r>
+        <w:rPr>
+          <w:rFonts w:ascii="Menlo Regular" w:hAnsi="Menlo Regular" w:cs="Menlo Regular"/>
+          <w:color w:val="000000"/>
+          <w:sz w:val="22"/>
+          <w:szCs w:val="22"/>
+        </w:rPr>
+        <w:t>'],</w:t>
+      </w:r>
+    </w:p>
+    <w:p>
+      <w:pPr>
+        <w:widowControl w:val="0"/>
+        <w:tabs>
+          <w:tab w:val="left" w:pos="560"/>
+          <w:tab w:val="left" w:pos="1120"/>
+          <w:tab w:val="left" w:pos="1680"/>
+          <w:tab w:val="left" w:pos="2240"/>
+          <w:tab w:val="left" w:pos="2800"/>
+          <w:tab w:val="left" w:pos="3360"/>
+          <w:tab w:val="left" w:pos="3920"/>
+          <w:tab w:val="left" w:pos="4480"/>
+          <w:tab w:val="left" w:pos="5040"/>
+          <w:tab w:val="left" w:pos="5600"/>
+          <w:tab w:val="left" w:pos="6160"/>
+          <w:tab w:val="left" w:pos="6720"/>
+        </w:tabs>
+        <w:autoSpaceDE w:val="0"/>
+        <w:autoSpaceDN w:val="0"/>
+        <w:adjustRightInd w:val="0"/>
+        <w:spacing w:after="0"/>
+        <w:rPr>
+          <w:rFonts w:ascii="Menlo Regular" w:hAnsi="Menlo Regular" w:cs="Menlo Regular"/>
+          <w:color w:val="000000"/>
+          <w:sz w:val="22"/>
+          <w:szCs w:val="22"/>
+        </w:rPr>
+      </w:pPr>
+      <w:r>
+        <w:rPr>
+          <w:rFonts w:ascii="Menlo Regular" w:hAnsi="Menlo Regular" w:cs="Menlo Regular"/>
+          <w:color w:val="000000"/>
+          <w:sz w:val="22"/>
+          <w:szCs w:val="22"/>
+        </w:rPr>
         <w:t>}</w:t>
       </w:r>
     </w:p>
     <w:p>
       <w:pPr>
-        <w:rPr>
-          <w:rFonts w:ascii="Helvetica Neue" w:hAnsi="Helvetica Neue" w:cs="Helvetica Neue"/>
+        <w:widowControl w:val="0"/>
+        <w:tabs>
+          <w:tab w:val="left" w:pos="560"/>
+          <w:tab w:val="left" w:pos="1120"/>
+          <w:tab w:val="left" w:pos="1680"/>
+          <w:tab w:val="left" w:pos="2240"/>
+          <w:tab w:val="left" w:pos="2800"/>
+          <w:tab w:val="left" w:pos="3360"/>
+          <w:tab w:val="left" w:pos="3920"/>
+          <w:tab w:val="left" w:pos="4480"/>
+          <w:tab w:val="left" w:pos="5040"/>
+          <w:tab w:val="left" w:pos="5600"/>
+          <w:tab w:val="left" w:pos="6160"/>
+          <w:tab w:val="left" w:pos="6720"/>
+        </w:tabs>
+        <w:autoSpaceDE w:val="0"/>
+        <w:autoSpaceDN w:val="0"/>
+        <w:adjustRightInd w:val="0"/>
+        <w:spacing w:after="0"/>
+        <w:rPr>
+          <w:rFonts w:ascii="Menlo Regular" w:hAnsi="Menlo Regular" w:cs="Menlo Regular"/>
+          <w:color w:val="000000"/>
+          <w:sz w:val="22"/>
+          <w:szCs w:val="22"/>
+        </w:rPr>
+      </w:pPr>
+    </w:p>
+    <w:p>
+      <w:pPr>
+        <w:rPr>
+          <w:rFonts w:ascii="Menlo Regular" w:hAnsi="Menlo Regular" w:cs="Menlo Regular"/>
+          <w:color w:val="000000"/>
+          <w:sz w:val="22"/>
+          <w:szCs w:val="22"/>
         </w:rPr>
       </w:pPr>
       <w:r>

</xml_diff>